<commit_message>
Modify court selector and terms of form
</commit_message>
<xml_diff>
--- a/docassemble/MarriageWithoutDelay/data/templates/mwd_instructions_sheet.docx
+++ b/docassemble/MarriageWithoutDelay/data/templates/mwd_instructions_sheet.docx
@@ -32,21 +32,56 @@
           <w:sz w:val="32"/>
           <w:szCs w:val="32"/>
         </w:rPr>
-        <w:t xml:space="preserve"> – {{ package_title }}</w:t>
-      </w:r>
-    </w:p>
-    <w:p>
-      <w:pPr>
-        <w:spacing w:line="360" w:lineRule="auto"/>
-        <w:jc w:val="center"/>
+        <w:t xml:space="preserve"> – </w:t>
+      </w:r>
+      <w:proofErr w:type="gramStart"/>
+      <w:r>
         <w:rPr>
           <w:rFonts w:ascii="Helvetica" w:eastAsia="Times New Roman" w:hAnsi="Helvetica" w:cs="Times New Roman"/>
-        </w:rPr>
-      </w:pPr>
-    </w:p>
-    <w:p>
-      <w:pPr>
-        <w:spacing w:line="360" w:lineRule="auto"/>
+          <w:b/>
+          <w:bCs/>
+          <w:sz w:val="32"/>
+          <w:szCs w:val="32"/>
+        </w:rPr>
+        <w:t xml:space="preserve">{{ </w:t>
+      </w:r>
+      <w:proofErr w:type="spellStart"/>
+      <w:r>
+        <w:rPr>
+          <w:rFonts w:ascii="Helvetica" w:eastAsia="Times New Roman" w:hAnsi="Helvetica" w:cs="Times New Roman"/>
+          <w:b/>
+          <w:bCs/>
+          <w:sz w:val="32"/>
+          <w:szCs w:val="32"/>
+        </w:rPr>
+        <w:t>package</w:t>
+      </w:r>
+      <w:proofErr w:type="gramEnd"/>
+      <w:r>
+        <w:rPr>
+          <w:rFonts w:ascii="Helvetica" w:eastAsia="Times New Roman" w:hAnsi="Helvetica" w:cs="Times New Roman"/>
+          <w:b/>
+          <w:bCs/>
+          <w:sz w:val="32"/>
+          <w:szCs w:val="32"/>
+        </w:rPr>
+        <w:t>_title</w:t>
+      </w:r>
+      <w:proofErr w:type="spellEnd"/>
+      <w:r>
+        <w:rPr>
+          <w:rFonts w:ascii="Helvetica" w:eastAsia="Times New Roman" w:hAnsi="Helvetica" w:cs="Times New Roman"/>
+          <w:b/>
+          <w:bCs/>
+          <w:sz w:val="32"/>
+          <w:szCs w:val="32"/>
+        </w:rPr>
+        <w:t xml:space="preserve"> }}</w:t>
+      </w:r>
+    </w:p>
+    <w:p>
+      <w:pPr>
+        <w:spacing w:line="276" w:lineRule="auto"/>
         <w:ind w:firstLine="720"/>
         <w:rPr>
           <w:rFonts w:ascii="Helvetica" w:hAnsi="Helvetica"/>
@@ -56,7 +91,21 @@
         <w:rPr>
           <w:rFonts w:ascii="Helvetica" w:hAnsi="Helvetica"/>
         </w:rPr>
-        <w:t xml:space="preserve">If you and your partner do not hear from {{ courts[0] }} one hour after filing, call them at </w:t>
+        <w:t xml:space="preserve">If you and your partner do not hear from </w:t>
+      </w:r>
+      <w:proofErr w:type="gramStart"/>
+      <w:r>
+        <w:rPr>
+          <w:rFonts w:ascii="Helvetica" w:hAnsi="Helvetica"/>
+        </w:rPr>
+        <w:t>{{ courts</w:t>
+      </w:r>
+      <w:proofErr w:type="gramEnd"/>
+      <w:r>
+        <w:rPr>
+          <w:rFonts w:ascii="Helvetica" w:hAnsi="Helvetica"/>
+        </w:rPr>
+        <w:t xml:space="preserve">[0] }} one hour after filing, call them at </w:t>
       </w:r>
       <w:r>
         <w:rPr>
@@ -92,12 +141,34 @@
         <w:rPr>
           <w:rFonts w:ascii="Helvetica" w:hAnsi="Helvetica"/>
         </w:rPr>
-        <w:t xml:space="preserve">If you do not hear from the court in 1 business day, call the Trial Court's Emergency HelpLine 833-91-COURT (833-912-6878).   </w:t>
-      </w:r>
-    </w:p>
-    <w:p>
-      <w:pPr>
-        <w:spacing w:line="360" w:lineRule="auto"/>
+        <w:t xml:space="preserve">If you do not hear from the court in 1 business day, call the Trial Court's Emergency </w:t>
+      </w:r>
+      <w:proofErr w:type="spellStart"/>
+      <w:r>
+        <w:rPr>
+          <w:rFonts w:ascii="Helvetica" w:hAnsi="Helvetica"/>
+        </w:rPr>
+        <w:t>HelpLine</w:t>
+      </w:r>
+      <w:proofErr w:type="spellEnd"/>
+      <w:r>
+        <w:rPr>
+          <w:rFonts w:ascii="Helvetica" w:hAnsi="Helvetica"/>
+        </w:rPr>
+        <w:t xml:space="preserve"> 833-91-COURT (833-912-6878). </w:t>
+      </w:r>
+    </w:p>
+    <w:p>
+      <w:pPr>
+        <w:ind w:firstLine="720"/>
+        <w:rPr>
+          <w:rFonts w:ascii="Helvetica" w:hAnsi="Helvetica"/>
+        </w:rPr>
+      </w:pPr>
+    </w:p>
+    <w:p>
+      <w:pPr>
+        <w:spacing w:line="276" w:lineRule="auto"/>
         <w:ind w:left="720"/>
         <w:rPr>
           <w:rFonts w:ascii="Helvetica" w:hAnsi="Helvetica"/>
@@ -107,19 +178,60 @@
         <w:rPr>
           <w:rFonts w:ascii="Helvetica" w:hAnsi="Helvetica"/>
         </w:rPr>
-        <w:t xml:space="preserve">The Emergency HelpLine is open:  </w:t>
+        <w:t xml:space="preserve">The Emergency </w:t>
+      </w:r>
+      <w:proofErr w:type="spellStart"/>
+      <w:r>
+        <w:rPr>
+          <w:rFonts w:ascii="Helvetica" w:hAnsi="Helvetica"/>
+        </w:rPr>
+        <w:t>HelpLine</w:t>
+      </w:r>
+      <w:proofErr w:type="spellEnd"/>
+      <w:r>
+        <w:rPr>
+          <w:rFonts w:ascii="Helvetica" w:hAnsi="Helvetica"/>
+        </w:rPr>
+        <w:t xml:space="preserve"> is open:  </w:t>
       </w:r>
       <w:r>
         <w:rPr>
           <w:rFonts w:ascii="Helvetica" w:hAnsi="Helvetica"/>
         </w:rPr>
         <w:br/>
-        <w:t xml:space="preserve">8:30am - 4:30pm, </w:t>
-      </w:r>
-    </w:p>
-    <w:p>
-      <w:pPr>
-        <w:spacing w:line="360" w:lineRule="auto"/>
+      </w:r>
+      <w:proofErr w:type="spellStart"/>
+      <w:r>
+        <w:rPr>
+          <w:rFonts w:ascii="Helvetica" w:hAnsi="Helvetica"/>
+        </w:rPr>
+        <w:t>8:30am</w:t>
+      </w:r>
+      <w:proofErr w:type="spellEnd"/>
+      <w:r>
+        <w:rPr>
+          <w:rFonts w:ascii="Helvetica" w:hAnsi="Helvetica"/>
+        </w:rPr>
+        <w:t xml:space="preserve"> - </w:t>
+      </w:r>
+      <w:proofErr w:type="spellStart"/>
+      <w:r>
+        <w:rPr>
+          <w:rFonts w:ascii="Helvetica" w:hAnsi="Helvetica"/>
+        </w:rPr>
+        <w:t>4:30pm</w:t>
+      </w:r>
+      <w:proofErr w:type="spellEnd"/>
+      <w:r>
+        <w:rPr>
+          <w:rFonts w:ascii="Helvetica" w:hAnsi="Helvetica"/>
+        </w:rPr>
+        <w:t xml:space="preserve">, </w:t>
+      </w:r>
+    </w:p>
+    <w:p>
+      <w:pPr>
+        <w:spacing w:line="276" w:lineRule="auto"/>
         <w:ind w:left="720"/>
         <w:rPr>
           <w:rFonts w:ascii="Helvetica" w:hAnsi="Helvetica"/>
@@ -134,7 +246,15 @@
     </w:p>
     <w:p>
       <w:pPr>
-        <w:spacing w:line="360" w:lineRule="auto"/>
+        <w:ind w:left="720"/>
+        <w:rPr>
+          <w:rFonts w:ascii="Helvetica" w:hAnsi="Helvetica"/>
+        </w:rPr>
+      </w:pPr>
+    </w:p>
+    <w:p>
+      <w:pPr>
+        <w:spacing w:line="276" w:lineRule="auto"/>
         <w:ind w:firstLine="720"/>
         <w:rPr>
           <w:rFonts w:ascii="Helvetica" w:hAnsi="Helvetica"/>
@@ -167,7 +287,16 @@
     </w:p>
     <w:p>
       <w:pPr>
-        <w:spacing w:line="360" w:lineRule="auto"/>
+        <w:spacing w:line="276" w:lineRule="auto"/>
+        <w:ind w:firstLine="720"/>
+        <w:rPr>
+          <w:rFonts w:ascii="Helvetica" w:hAnsi="Helvetica"/>
+        </w:rPr>
+      </w:pPr>
+    </w:p>
+    <w:p>
+      <w:pPr>
+        <w:spacing w:line="276" w:lineRule="auto"/>
         <w:ind w:firstLine="720"/>
         <w:rPr>
           <w:rFonts w:ascii="Helvetica" w:hAnsi="Helvetica"/>
@@ -217,12 +346,21 @@
     </w:p>
     <w:p>
       <w:pPr>
-        <w:spacing w:line="360" w:lineRule="auto"/>
+        <w:spacing w:line="276" w:lineRule="auto"/>
         <w:ind w:firstLine="720"/>
         <w:rPr>
           <w:rFonts w:ascii="Helvetica" w:hAnsi="Helvetica"/>
         </w:rPr>
       </w:pPr>
+    </w:p>
+    <w:p>
+      <w:pPr>
+        <w:spacing w:line="276" w:lineRule="auto"/>
+        <w:ind w:firstLine="720"/>
+        <w:rPr>
+          <w:rFonts w:ascii="Helvetica" w:hAnsi="Helvetica"/>
+        </w:rPr>
+      </w:pPr>
       <w:r>
         <w:rPr>
           <w:rFonts w:ascii="Helvetica" w:hAnsi="Helvetica"/>
@@ -257,15 +395,24 @@
         <w:rPr>
           <w:rFonts w:ascii="Helvetica" w:hAnsi="Helvetica"/>
         </w:rPr>
-        <w:t xml:space="preserve">:   </w:t>
-      </w:r>
+        <w:t xml:space="preserve">: </w:t>
+      </w:r>
+    </w:p>
+    <w:p>
+      <w:pPr>
+        <w:spacing w:line="276" w:lineRule="auto"/>
+        <w:ind w:firstLine="720"/>
+        <w:rPr>
+          <w:rFonts w:ascii="Helvetica" w:hAnsi="Helvetica"/>
+        </w:rPr>
+      </w:pPr>
     </w:p>
     <w:p>
       <w:pPr>
         <w:pStyle w:val="ListParagraph"/>
         <w:numPr>
           <w:ilvl w:val="0"/>
-          <w:numId w:val="1"/>
+          <w:numId w:val="4"/>
         </w:numPr>
         <w:spacing w:line="360" w:lineRule="auto"/>
         <w:rPr>
@@ -278,7 +425,14 @@
           <w:rFonts w:ascii="Helvetica" w:hAnsi="Helvetica"/>
           <w:bCs/>
         </w:rPr>
-        <w:t xml:space="preserve">Proof of your age, such as a birth certificate or passport,  </w:t>
+        <w:t xml:space="preserve">Proof of your age, such as a birth certificate or passport, </w:t>
+      </w:r>
+      <w:r>
+        <w:rPr>
+          <w:rFonts w:ascii="Helvetica" w:hAnsi="Helvetica"/>
+          <w:bCs/>
+        </w:rPr>
+        <w:t xml:space="preserve"> </w:t>
       </w:r>
     </w:p>
     <w:p>
@@ -286,7 +440,7 @@
         <w:pStyle w:val="ListParagraph"/>
         <w:numPr>
           <w:ilvl w:val="0"/>
-          <w:numId w:val="1"/>
+          <w:numId w:val="4"/>
         </w:numPr>
         <w:spacing w:line="360" w:lineRule="auto"/>
         <w:rPr>
@@ -307,7 +461,7 @@
         <w:pStyle w:val="ListParagraph"/>
         <w:numPr>
           <w:ilvl w:val="0"/>
-          <w:numId w:val="1"/>
+          <w:numId w:val="4"/>
         </w:numPr>
         <w:spacing w:line="360" w:lineRule="auto"/>
         <w:rPr>
@@ -328,7 +482,7 @@
         <w:pStyle w:val="ListParagraph"/>
         <w:numPr>
           <w:ilvl w:val="0"/>
-          <w:numId w:val="1"/>
+          <w:numId w:val="4"/>
         </w:numPr>
         <w:spacing w:line="360" w:lineRule="auto"/>
         <w:rPr>
@@ -563,6 +717,95 @@
     </w:lvl>
   </w:abstractNum>
   <w:abstractNum w:abstractNumId="1" w15:restartNumberingAfterBreak="0">
+    <w:nsid w:val="0B0D1C07"/>
+    <w:multiLevelType w:val="hybridMultilevel"/>
+    <w:tmpl w:val="DCF2D0C8"/>
+    <w:lvl w:ilvl="0" w:tplc="04090001">
+      <w:start w:val="1"/>
+      <w:numFmt w:val="bullet"/>
+      <w:lvlText w:val=""/>
+      <w:lvlJc w:val="left"/>
+      <w:pPr>
+        <w:ind w:left="1080" w:hanging="360"/>
+      </w:pPr>
+      <w:rPr>
+        <w:rFonts w:ascii="Symbol" w:hAnsi="Symbol" w:hint="default"/>
+      </w:rPr>
+    </w:lvl>
+    <w:lvl w:ilvl="1" w:tplc="04090019" w:tentative="1">
+      <w:start w:val="1"/>
+      <w:numFmt w:val="lowerLetter"/>
+      <w:lvlText w:val="%2."/>
+      <w:lvlJc w:val="left"/>
+      <w:pPr>
+        <w:ind w:left="1800" w:hanging="360"/>
+      </w:pPr>
+    </w:lvl>
+    <w:lvl w:ilvl="2" w:tplc="0409001B" w:tentative="1">
+      <w:start w:val="1"/>
+      <w:numFmt w:val="lowerRoman"/>
+      <w:lvlText w:val="%3."/>
+      <w:lvlJc w:val="right"/>
+      <w:pPr>
+        <w:ind w:left="2520" w:hanging="180"/>
+      </w:pPr>
+    </w:lvl>
+    <w:lvl w:ilvl="3" w:tplc="0409000F" w:tentative="1">
+      <w:start w:val="1"/>
+      <w:numFmt w:val="decimal"/>
+      <w:lvlText w:val="%4."/>
+      <w:lvlJc w:val="left"/>
+      <w:pPr>
+        <w:ind w:left="3240" w:hanging="360"/>
+      </w:pPr>
+    </w:lvl>
+    <w:lvl w:ilvl="4" w:tplc="04090019" w:tentative="1">
+      <w:start w:val="1"/>
+      <w:numFmt w:val="lowerLetter"/>
+      <w:lvlText w:val="%5."/>
+      <w:lvlJc w:val="left"/>
+      <w:pPr>
+        <w:ind w:left="3960" w:hanging="360"/>
+      </w:pPr>
+    </w:lvl>
+    <w:lvl w:ilvl="5" w:tplc="0409001B" w:tentative="1">
+      <w:start w:val="1"/>
+      <w:numFmt w:val="lowerRoman"/>
+      <w:lvlText w:val="%6."/>
+      <w:lvlJc w:val="right"/>
+      <w:pPr>
+        <w:ind w:left="4680" w:hanging="180"/>
+      </w:pPr>
+    </w:lvl>
+    <w:lvl w:ilvl="6" w:tplc="0409000F" w:tentative="1">
+      <w:start w:val="1"/>
+      <w:numFmt w:val="decimal"/>
+      <w:lvlText w:val="%7."/>
+      <w:lvlJc w:val="left"/>
+      <w:pPr>
+        <w:ind w:left="5400" w:hanging="360"/>
+      </w:pPr>
+    </w:lvl>
+    <w:lvl w:ilvl="7" w:tplc="04090019" w:tentative="1">
+      <w:start w:val="1"/>
+      <w:numFmt w:val="lowerLetter"/>
+      <w:lvlText w:val="%8."/>
+      <w:lvlJc w:val="left"/>
+      <w:pPr>
+        <w:ind w:left="6120" w:hanging="360"/>
+      </w:pPr>
+    </w:lvl>
+    <w:lvl w:ilvl="8" w:tplc="0409001B" w:tentative="1">
+      <w:start w:val="1"/>
+      <w:numFmt w:val="lowerRoman"/>
+      <w:lvlText w:val="%9."/>
+      <w:lvlJc w:val="right"/>
+      <w:pPr>
+        <w:ind w:left="6840" w:hanging="180"/>
+      </w:pPr>
+    </w:lvl>
+  </w:abstractNum>
+  <w:abstractNum w:abstractNumId="2" w15:restartNumberingAfterBreak="0">
     <w:nsid w:val="150512D7"/>
     <w:multiLevelType w:val="hybridMultilevel"/>
     <w:tmpl w:val="5C20CC10"/>
@@ -651,7 +894,7 @@
       </w:pPr>
     </w:lvl>
   </w:abstractNum>
-  <w:abstractNum w:abstractNumId="2" w15:restartNumberingAfterBreak="0">
+  <w:abstractNum w:abstractNumId="3" w15:restartNumberingAfterBreak="0">
     <w:nsid w:val="306F4D35"/>
     <w:multiLevelType w:val="hybridMultilevel"/>
     <w:tmpl w:val="1C34615E"/>
@@ -764,7 +1007,7 @@
       </w:rPr>
     </w:lvl>
   </w:abstractNum>
-  <w:abstractNum w:abstractNumId="3" w15:restartNumberingAfterBreak="0">
+  <w:abstractNum w:abstractNumId="4" w15:restartNumberingAfterBreak="0">
     <w:nsid w:val="51A86929"/>
     <w:multiLevelType w:val="hybridMultilevel"/>
     <w:tmpl w:val="5C20CC10"/>
@@ -854,16 +1097,19 @@
     </w:lvl>
   </w:abstractNum>
   <w:num w:numId="1">
-    <w:abstractNumId w:val="1"/>
+    <w:abstractNumId w:val="2"/>
   </w:num>
   <w:num w:numId="2">
-    <w:abstractNumId w:val="3"/>
+    <w:abstractNumId w:val="4"/>
   </w:num>
   <w:num w:numId="3">
     <w:abstractNumId w:val="0"/>
   </w:num>
   <w:num w:numId="4">
-    <w:abstractNumId w:val="2"/>
+    <w:abstractNumId w:val="3"/>
+  </w:num>
+  <w:num w:numId="5">
+    <w:abstractNumId w:val="1"/>
   </w:num>
 </w:numbering>
 </file>

</xml_diff>

<commit_message>
Save for review screen and post MVP additions
</commit_message>
<xml_diff>
--- a/docassemble/MarriageWithoutDelay/data/templates/mwd_instructions_sheet.docx
+++ b/docassemble/MarriageWithoutDelay/data/templates/mwd_instructions_sheet.docx
@@ -91,21 +91,33 @@
         <w:rPr>
           <w:rFonts w:ascii="Helvetica" w:hAnsi="Helvetica"/>
         </w:rPr>
-        <w:t xml:space="preserve">If you and your partner do not hear from </w:t>
+        <w:t xml:space="preserve">If you and </w:t>
       </w:r>
       <w:proofErr w:type="gramStart"/>
       <w:r>
         <w:rPr>
           <w:rFonts w:ascii="Helvetica" w:hAnsi="Helvetica"/>
         </w:rPr>
-        <w:t>{{ courts</w:t>
+        <w:t>{{ users</w:t>
       </w:r>
       <w:proofErr w:type="gramEnd"/>
       <w:r>
         <w:rPr>
           <w:rFonts w:ascii="Helvetica" w:hAnsi="Helvetica"/>
         </w:rPr>
-        <w:t xml:space="preserve">[0] }} one hour after filing, call them at </w:t>
+        <w:t>[1].name }}</w:t>
+      </w:r>
+      <w:r>
+        <w:rPr>
+          <w:rFonts w:ascii="Helvetica" w:hAnsi="Helvetica"/>
+        </w:rPr>
+        <w:t xml:space="preserve"> </w:t>
+      </w:r>
+      <w:r>
+        <w:rPr>
+          <w:rFonts w:ascii="Helvetica" w:hAnsi="Helvetica"/>
+        </w:rPr>
+        <w:t xml:space="preserve">do not hear from {{ courts[0] }} one hour after filing, call them at </w:t>
       </w:r>
       <w:r>
         <w:rPr>
@@ -270,8 +282,24 @@
         <w:rPr>
           <w:rFonts w:ascii="Helvetica" w:hAnsi="Helvetica"/>
         </w:rPr>
-        <w:t xml:space="preserve">a judge to find out if you and your partner </w:t>
-      </w:r>
+        <w:t xml:space="preserve">a judge to find out if you and </w:t>
+      </w:r>
+      <w:bookmarkStart w:id="0" w:name="OLE_LINK1"/>
+      <w:bookmarkStart w:id="1" w:name="OLE_LINK2"/>
+      <w:r>
+        <w:rPr>
+          <w:rFonts w:ascii="Helvetica" w:hAnsi="Helvetica"/>
+        </w:rPr>
+        <w:t>{{ users[1].name }}</w:t>
+      </w:r>
+      <w:r>
+        <w:rPr>
+          <w:rFonts w:ascii="Helvetica" w:hAnsi="Helvetica"/>
+        </w:rPr>
+        <w:t xml:space="preserve"> </w:t>
+      </w:r>
+      <w:bookmarkEnd w:id="0"/>
+      <w:bookmarkEnd w:id="1"/>
       <w:r>
         <w:rPr>
           <w:rFonts w:ascii="Helvetica" w:hAnsi="Helvetica"/>
@@ -395,7 +423,7 @@
         <w:rPr>
           <w:rFonts w:ascii="Helvetica" w:hAnsi="Helvetica"/>
         </w:rPr>
-        <w:t xml:space="preserve">: </w:t>
+        <w:t>:</w:t>
       </w:r>
     </w:p>
     <w:p>
@@ -406,6 +434,12 @@
           <w:rFonts w:ascii="Helvetica" w:hAnsi="Helvetica"/>
         </w:rPr>
       </w:pPr>
+      <w:r>
+        <w:rPr>
+          <w:rFonts w:ascii="Helvetica" w:hAnsi="Helvetica"/>
+        </w:rPr>
+        <w:t xml:space="preserve"> </w:t>
+      </w:r>
     </w:p>
     <w:p>
       <w:pPr>
@@ -484,7 +518,6 @@
           <w:ilvl w:val="0"/>
           <w:numId w:val="4"/>
         </w:numPr>
-        <w:spacing w:line="360" w:lineRule="auto"/>
         <w:rPr>
           <w:rFonts w:ascii="Helvetica" w:hAnsi="Helvetica"/>
           <w:bCs/>
@@ -500,7 +533,16 @@
     </w:p>
     <w:p>
       <w:pPr>
-        <w:spacing w:line="360" w:lineRule="auto"/>
+        <w:pStyle w:val="ListParagraph"/>
+        <w:ind w:left="1080"/>
+        <w:rPr>
+          <w:rFonts w:ascii="Helvetica" w:hAnsi="Helvetica"/>
+          <w:bCs/>
+        </w:rPr>
+      </w:pPr>
+    </w:p>
+    <w:p>
+      <w:pPr>
         <w:rPr>
           <w:rFonts w:ascii="Helvetica" w:hAnsi="Helvetica"/>
           <w:bCs/>
@@ -527,6 +569,15 @@
         </w:rPr>
         <w:t xml:space="preserve"> requirements: </w:t>
       </w:r>
+    </w:p>
+    <w:p>
+      <w:pPr>
+        <w:ind w:firstLine="720"/>
+        <w:rPr>
+          <w:rFonts w:ascii="Helvetica" w:hAnsi="Helvetica"/>
+          <w:bCs/>
+        </w:rPr>
+      </w:pPr>
     </w:p>
     <w:p>
       <w:pPr>
@@ -577,23 +628,57 @@
           <w:ilvl w:val="0"/>
           <w:numId w:val="4"/>
         </w:numPr>
+        <w:rPr>
+          <w:rFonts w:ascii="Helvetica" w:hAnsi="Helvetica"/>
+          <w:bCs/>
+        </w:rPr>
+      </w:pPr>
+      <w:r>
+        <w:rPr>
+          <w:rFonts w:ascii="Helvetica" w:hAnsi="Helvetica"/>
+          <w:bCs/>
+        </w:rPr>
+        <w:t>Town you are getting married in.</w:t>
+      </w:r>
+    </w:p>
+    <w:p>
+      <w:pPr>
+        <w:rPr>
+          <w:rFonts w:ascii="Helvetica" w:hAnsi="Helvetica"/>
+          <w:bCs/>
+        </w:rPr>
+      </w:pPr>
+    </w:p>
+    <w:p>
+      <w:pPr>
         <w:spacing w:line="360" w:lineRule="auto"/>
         <w:rPr>
           <w:rFonts w:ascii="Helvetica" w:hAnsi="Helvetica"/>
           <w:bCs/>
         </w:rPr>
       </w:pPr>
-      <w:r>
-        <w:rPr>
-          <w:rFonts w:ascii="Helvetica" w:hAnsi="Helvetica"/>
-          <w:bCs/>
-        </w:rPr>
-        <w:t>Town you are getting married in.</w:t>
-      </w:r>
+      <w:bookmarkStart w:id="2" w:name="OLE_LINK3"/>
+      <w:bookmarkStart w:id="3" w:name="OLE_LINK4"/>
+      <w:r>
+        <w:rPr>
+          <w:rFonts w:ascii="Helvetica" w:hAnsi="Helvetica"/>
+          <w:b/>
+        </w:rPr>
+        <w:t>Note</w:t>
+      </w:r>
+      <w:r>
+        <w:rPr>
+          <w:rFonts w:ascii="Helvetica" w:hAnsi="Helvetica"/>
+          <w:bCs/>
+        </w:rPr>
+        <w:t xml:space="preserve">: The title of this form says, “Probate and Family Court” but you may file in District Court or Probate and Family Court. </w:t>
+      </w:r>
+      <w:bookmarkEnd w:id="2"/>
+      <w:bookmarkEnd w:id="3"/>
     </w:p>
     <w:sectPr>
       <w:pgSz w:w="12240" w:h="15840"/>
-      <w:pgMar w:top="1440" w:right="1440" w:bottom="1440" w:left="1440" w:header="720" w:footer="720" w:gutter="0"/>
+      <w:pgMar w:top="1080" w:right="1080" w:bottom="1080" w:left="1080" w:header="720" w:footer="720" w:gutter="0"/>
       <w:cols w:space="720"/>
       <w:docGrid w:linePitch="360"/>
     </w:sectPr>

</xml_diff>

<commit_message>
spell check, into screen, contact info, preview screen, download screen
</commit_message>
<xml_diff>
--- a/docassemble/MarriageWithoutDelay/data/templates/mwd_instructions_sheet.docx
+++ b/docassemble/MarriageWithoutDelay/data/templates/mwd_instructions_sheet.docx
@@ -459,7 +459,21 @@
           <w:rFonts w:ascii="Helvetica" w:hAnsi="Helvetica"/>
           <w:bCs/>
         </w:rPr>
-        <w:t xml:space="preserve">Proof of your age, such as a birth certificate or passport, </w:t>
+        <w:t xml:space="preserve">Proof of your age, </w:t>
+      </w:r>
+      <w:r>
+        <w:rPr>
+          <w:rFonts w:ascii="Helvetica" w:hAnsi="Helvetica"/>
+          <w:bCs/>
+        </w:rPr>
+        <w:t>like</w:t>
+      </w:r>
+      <w:r>
+        <w:rPr>
+          <w:rFonts w:ascii="Helvetica" w:hAnsi="Helvetica"/>
+          <w:bCs/>
+        </w:rPr>
+        <w:t xml:space="preserve"> a birth certificate or passport, </w:t>
       </w:r>
       <w:r>
         <w:rPr>
@@ -528,7 +542,42 @@
           <w:rFonts w:ascii="Helvetica" w:hAnsi="Helvetica"/>
           <w:bCs/>
         </w:rPr>
-        <w:t>The name you will use after the wedding if you have decided to change it.</w:t>
+        <w:t xml:space="preserve">The name you will use after </w:t>
+      </w:r>
+      <w:r>
+        <w:rPr>
+          <w:rFonts w:ascii="Helvetica" w:hAnsi="Helvetica"/>
+          <w:bCs/>
+        </w:rPr>
+        <w:t>your</w:t>
+      </w:r>
+      <w:r>
+        <w:rPr>
+          <w:rFonts w:ascii="Helvetica" w:hAnsi="Helvetica"/>
+          <w:bCs/>
+        </w:rPr>
+        <w:t xml:space="preserve"> wedding </w:t>
+      </w:r>
+      <w:r>
+        <w:rPr>
+          <w:rFonts w:ascii="Helvetica" w:hAnsi="Helvetica"/>
+          <w:bCs/>
+        </w:rPr>
+        <w:t xml:space="preserve">if you </w:t>
+      </w:r>
+      <w:r>
+        <w:rPr>
+          <w:rFonts w:ascii="Helvetica" w:hAnsi="Helvetica"/>
+          <w:bCs/>
+        </w:rPr>
+        <w:t>decide to change your names.</w:t>
+      </w:r>
+      <w:r>
+        <w:rPr>
+          <w:rFonts w:ascii="Helvetica" w:hAnsi="Helvetica"/>
+          <w:bCs/>
+        </w:rPr>
+        <w:t>.</w:t>
       </w:r>
     </w:p>
     <w:p>
@@ -671,10 +720,33 @@
           <w:rFonts w:ascii="Helvetica" w:hAnsi="Helvetica"/>
           <w:bCs/>
         </w:rPr>
-        <w:t xml:space="preserve">: The title of this form says, “Probate and Family Court” but you may file in District Court or Probate and Family Court. </w:t>
+        <w:t xml:space="preserve">: </w:t>
       </w:r>
       <w:bookmarkEnd w:id="2"/>
       <w:bookmarkEnd w:id="3"/>
+      <w:r>
+        <w:rPr>
+          <w:rFonts w:ascii="Helvetica" w:hAnsi="Helvetica"/>
+          <w:bCs/>
+        </w:rPr>
+        <w:t xml:space="preserve">Even though it says 'Probate and Family Court' at the top of this form, </w:t>
+      </w:r>
+      <w:proofErr w:type="gramStart"/>
+      <w:r>
+        <w:rPr>
+          <w:rFonts w:ascii="Helvetica" w:hAnsi="Helvetica"/>
+          <w:bCs/>
+        </w:rPr>
+        <w:t>If</w:t>
+      </w:r>
+      <w:proofErr w:type="gramEnd"/>
+      <w:r>
+        <w:rPr>
+          <w:rFonts w:ascii="Helvetica" w:hAnsi="Helvetica"/>
+          <w:bCs/>
+        </w:rPr>
+        <w:t xml:space="preserve"> you are filing in District Court you still use the same form.</w:t>
+      </w:r>
     </w:p>
     <w:sectPr>
       <w:pgSz w:w="12240" w:h="15840"/>

</xml_diff>